<commit_message>
fix: update NOFO questions
</commit_message>
<xml_diff>
--- a/static/funding/2019-forensic-science/NFSIAFFY19NOFOQA.docx
+++ b/static/funding/2019-forensic-science/NFSIAFFY19NOFOQA.docx
@@ -74,17 +74,101 @@
           <w:szCs w:val="32"/>
         </w:rPr>
       </w:pPr>
-      <w:bookmarkStart w:id="0" w:name="_GoBack"/>
       <w:r>
         <w:rPr>
           <w:b/>
           <w:sz w:val="32"/>
           <w:szCs w:val="32"/>
         </w:rPr>
+        <w:t>November 1</w:t>
+      </w:r>
+      <w:r>
+        <w:rPr>
+          <w:b/>
+          <w:sz w:val="32"/>
+          <w:szCs w:val="32"/>
+        </w:rPr>
+        <w:t>9</w:t>
+      </w:r>
+      <w:r>
+        <w:rPr>
+          <w:b/>
+          <w:sz w:val="32"/>
+          <w:szCs w:val="32"/>
+        </w:rPr>
+        <w:t>, 2019</w:t>
+      </w:r>
+    </w:p>
+    <w:p>
+      <w:pPr>
+        <w:pStyle w:val="PlainText"/>
+        <w:rPr>
+          <w:b/>
+          <w:sz w:val="32"/>
+          <w:szCs w:val="32"/>
+        </w:rPr>
+      </w:pPr>
+    </w:p>
+    <w:p>
+      <w:r>
+        <w:t>H</w:t>
+      </w:r>
+      <w:r>
+        <w:t>ave you been able to find out an answer about using the funds to purchase a building to be used for a morgue?</w:t>
+      </w:r>
+      <w:r>
+        <w:t xml:space="preserve"> </w:t>
+      </w:r>
+      <w:r>
+        <w:rPr>
+          <w:color w:val="FF0000"/>
+        </w:rPr>
+        <w:t>At this time funds cannot be used for construction or</w:t>
+      </w:r>
+      <w:r>
+        <w:rPr>
+          <w:color w:val="FF0000"/>
+        </w:rPr>
+        <w:t xml:space="preserve"> to</w:t>
+      </w:r>
+      <w:r>
+        <w:rPr>
+          <w:color w:val="FF0000"/>
+        </w:rPr>
+        <w:t xml:space="preserve"> purchasing a building. </w:t>
+      </w:r>
+    </w:p>
+    <w:p>
+      <w:r>
+        <w:t xml:space="preserve">For a multi-lab system that has an option to fund up to 3 labs, would the total possible maximum funding amount be $450,000 ($150,000 x 3)? Will each lab receive funding in the amount of $150,000, or can the total amount of $450,000 be shared amongst all 3 labs? </w:t>
+      </w:r>
+      <w:r>
+        <w:rPr>
+          <w:color w:val="FF0000"/>
+        </w:rPr>
+        <w:t xml:space="preserve">Each lab, up to 3, is considered its own separate entity. Minimum for each lab is $75,000. Maximum is $150,000.  Application/Budget must clearly identify the lab as well as the items being purchased for that lab. </w:t>
+      </w:r>
+    </w:p>
+    <w:p>
+      <w:pPr>
+        <w:pStyle w:val="PlainText"/>
+        <w:rPr>
+          <w:b/>
+          <w:sz w:val="32"/>
+          <w:szCs w:val="32"/>
+        </w:rPr>
+      </w:pPr>
+      <w:bookmarkStart w:id="0" w:name="_GoBack"/>
+      <w:bookmarkEnd w:id="0"/>
+      <w:r>
+        <w:rPr>
+          <w:b/>
+          <w:sz w:val="32"/>
+          <w:szCs w:val="32"/>
+        </w:rPr>
         <w:t>November 12, 2019</w:t>
       </w:r>
     </w:p>
-    <w:bookmarkEnd w:id="0"/>
     <w:p>
       <w:pPr>
         <w:pStyle w:val="PlainText"/>
@@ -435,6 +519,7 @@
           <w:rFonts w:eastAsia="Times New Roman"/>
           <w:b/>
         </w:rPr>
+        <w:lastRenderedPageBreak/>
         <w:t>Question:</w:t>
       </w:r>
       <w:r>
@@ -550,7 +635,6 @@
           <w:rFonts w:eastAsia="Times New Roman"/>
           <w:b/>
         </w:rPr>
-        <w:lastRenderedPageBreak/>
         <w:t>Question</w:t>
       </w:r>
       <w:r>
@@ -561,10 +645,7 @@
         <w:t xml:space="preserve">: </w:t>
       </w:r>
       <w:r>
-        <w:t>We intend to purchase a piece of equipment that is expected to exceed the award limit.  As this purchase will use an IFB process, we are unsure about the amount that we should enter in section B of the budget.  Can we enter “additional funds as necessary” or give it our best guess as to what that amount might be?</w:t>
-      </w:r>
-      <w:r>
-        <w:t xml:space="preserve"> </w:t>
+        <w:t xml:space="preserve">We intend to purchase a piece of equipment that is expected to exceed the award limit.  As this purchase will use an IFB process, we are unsure about the amount that we should enter in section B of the budget.  Can we enter “additional funds as necessary” or give it our best guess as to what that amount might be? </w:t>
       </w:r>
       <w:r>
         <w:rPr>

</xml_diff>

<commit_message>
update: new NOFO Q&As
</commit_message>
<xml_diff>
--- a/static/funding/2019-forensic-science/NFSIAFFY19NOFOQA.docx
+++ b/static/funding/2019-forensic-science/NFSIAFFY19NOFOQA.docx
@@ -74,21 +74,23 @@
           <w:szCs w:val="32"/>
         </w:rPr>
       </w:pPr>
-      <w:r>
+    </w:p>
+    <w:p>
+      <w:pPr>
+        <w:pStyle w:val="PlainText"/>
         <w:rPr>
           <w:b/>
           <w:sz w:val="32"/>
           <w:szCs w:val="32"/>
         </w:rPr>
-        <w:t>November 1</w:t>
-      </w:r>
+      </w:pPr>
       <w:r>
         <w:rPr>
           <w:b/>
           <w:sz w:val="32"/>
           <w:szCs w:val="32"/>
         </w:rPr>
-        <w:t>9</w:t>
+        <w:t xml:space="preserve">November </w:t>
       </w:r>
       <w:r>
         <w:rPr>
@@ -96,25 +98,26 @@
           <w:sz w:val="32"/>
           <w:szCs w:val="32"/>
         </w:rPr>
-        <w:t>, 2019</w:t>
-      </w:r>
-    </w:p>
-    <w:p>
-      <w:pPr>
-        <w:pStyle w:val="PlainText"/>
+        <w:t>25</w:t>
+      </w:r>
+      <w:r>
         <w:rPr>
           <w:b/>
           <w:sz w:val="32"/>
           <w:szCs w:val="32"/>
         </w:rPr>
-      </w:pPr>
-    </w:p>
-    <w:p>
-      <w:r>
-        <w:t>H</w:t>
-      </w:r>
-      <w:r>
-        <w:t>ave you been able to find out an answer about using the funds to purchase a building to be used for a morgue?</w:t>
+        <w:t>, 2019</w:t>
+      </w:r>
+    </w:p>
+    <w:p/>
+    <w:p>
+      <w:pPr>
+        <w:rPr>
+          <w:color w:val="FF0000"/>
+        </w:rPr>
+      </w:pPr>
+      <w:r>
+        <w:t>For a multi-lab system that has an option to fund up to 3 labs, would the total possible maximum funding amount be $450,000 ($150,000 x 3)?</w:t>
       </w:r>
       <w:r>
         <w:t xml:space="preserve"> </w:t>
@@ -123,30 +126,57 @@
         <w:rPr>
           <w:color w:val="FF0000"/>
         </w:rPr>
-        <w:t>At this time funds cannot be used for construction or</w:t>
-      </w:r>
-      <w:r>
-        <w:rPr>
-          <w:color w:val="FF0000"/>
-        </w:rPr>
-        <w:t xml:space="preserve"> to</w:t>
-      </w:r>
-      <w:r>
-        <w:rPr>
-          <w:color w:val="FF0000"/>
-        </w:rPr>
-        <w:t xml:space="preserve"> purchasing a building. </w:t>
-      </w:r>
-    </w:p>
-    <w:p>
-      <w:r>
-        <w:t xml:space="preserve">For a multi-lab system that has an option to fund up to 3 labs, would the total possible maximum funding amount be $450,000 ($150,000 x 3)? Will each lab receive funding in the amount of $150,000, or can the total amount of $450,000 be shared amongst all 3 labs? </w:t>
+        <w:t>No.</w:t>
+      </w:r>
+      <w:r>
+        <w:rPr>
+          <w:color w:val="FF0000"/>
+        </w:rPr>
+        <w:t xml:space="preserve"> </w:t>
+      </w:r>
+      <w:r>
+        <w:t xml:space="preserve">Will each lab receive funding in the amount of $150,000, or can the total amount of $450,000 be shared amongst all 3 labs? </w:t>
       </w:r>
       <w:r>
         <w:rPr>
           <w:color w:val="FF0000"/>
         </w:rPr>
         <w:t xml:space="preserve">Each lab, up to 3, is considered its own separate entity. Minimum for each lab is $75,000. Maximum is $150,000.  Application/Budget must clearly identify the lab as well as the items being purchased for that lab. </w:t>
+      </w:r>
+    </w:p>
+    <w:p>
+      <w:pPr>
+        <w:rPr>
+          <w:color w:val="FF0000"/>
+        </w:rPr>
+      </w:pPr>
+      <w:r>
+        <w:t>Concerning the Performance Objectives relating to the “beginning of grant period” which is 02/01/2020, should current data be used instead to avoid leaving any fields blank, and then changed or corrected later if/when the pre-application is awarded funding? OR just leave that data blank</w:t>
+      </w:r>
+      <w:r>
+        <w:t xml:space="preserve">. </w:t>
+      </w:r>
+      <w:r>
+        <w:rPr>
+          <w:color w:val="FF0000"/>
+        </w:rPr>
+        <w:t xml:space="preserve">Do not leave any fields blank. The numbers can be </w:t>
+      </w:r>
+      <w:proofErr w:type="spellStart"/>
+      <w:proofErr w:type="gramStart"/>
+      <w:r>
+        <w:rPr>
+          <w:color w:val="FF0000"/>
+        </w:rPr>
+        <w:t>a</w:t>
+      </w:r>
+      <w:proofErr w:type="spellEnd"/>
+      <w:proofErr w:type="gramEnd"/>
+      <w:r>
+        <w:rPr>
+          <w:color w:val="FF0000"/>
+        </w:rPr>
+        <w:t xml:space="preserve"> estimate </w:t>
       </w:r>
     </w:p>
     <w:p>
@@ -160,6 +190,75 @@
       </w:pPr>
       <w:bookmarkStart w:id="0" w:name="_GoBack"/>
       <w:bookmarkEnd w:id="0"/>
+      <w:r>
+        <w:rPr>
+          <w:b/>
+          <w:sz w:val="32"/>
+          <w:szCs w:val="32"/>
+        </w:rPr>
+        <w:t>November 1</w:t>
+      </w:r>
+      <w:r>
+        <w:rPr>
+          <w:b/>
+          <w:sz w:val="32"/>
+          <w:szCs w:val="32"/>
+        </w:rPr>
+        <w:t>9</w:t>
+      </w:r>
+      <w:r>
+        <w:rPr>
+          <w:b/>
+          <w:sz w:val="32"/>
+          <w:szCs w:val="32"/>
+        </w:rPr>
+        <w:t>, 2019</w:t>
+      </w:r>
+    </w:p>
+    <w:p>
+      <w:pPr>
+        <w:pStyle w:val="PlainText"/>
+        <w:rPr>
+          <w:b/>
+          <w:sz w:val="32"/>
+          <w:szCs w:val="32"/>
+        </w:rPr>
+      </w:pPr>
+    </w:p>
+    <w:p>
+      <w:r>
+        <w:t>Have you been able to find out an answer about using the funds to purchase a building to be used for a morgue?</w:t>
+      </w:r>
+      <w:r>
+        <w:t xml:space="preserve"> </w:t>
+      </w:r>
+      <w:r>
+        <w:rPr>
+          <w:color w:val="FF0000"/>
+        </w:rPr>
+        <w:t xml:space="preserve">At this time funds cannot be used for construction or to purchasing a building. </w:t>
+      </w:r>
+    </w:p>
+    <w:p>
+      <w:r>
+        <w:t xml:space="preserve">For a multi-lab system that has an option to fund up to 3 labs, would the total possible maximum funding amount be $450,000 ($150,000 x 3)? Will each lab receive funding in the amount of $150,000, or can the total amount of $450,000 be shared amongst all 3 labs? </w:t>
+      </w:r>
+      <w:r>
+        <w:rPr>
+          <w:color w:val="FF0000"/>
+        </w:rPr>
+        <w:t xml:space="preserve">Each lab, up to 3, is considered its own separate entity. Minimum for each lab is $75,000. Maximum is $150,000.  Application/Budget must clearly identify the lab as well as the items being purchased for that lab. </w:t>
+      </w:r>
+    </w:p>
+    <w:p>
+      <w:pPr>
+        <w:pStyle w:val="PlainText"/>
+        <w:rPr>
+          <w:b/>
+          <w:sz w:val="32"/>
+          <w:szCs w:val="32"/>
+        </w:rPr>
+      </w:pPr>
       <w:r>
         <w:rPr>
           <w:b/>
@@ -519,7 +618,6 @@
           <w:rFonts w:eastAsia="Times New Roman"/>
           <w:b/>
         </w:rPr>
-        <w:lastRenderedPageBreak/>
         <w:t>Question:</w:t>
       </w:r>
       <w:r>

</xml_diff>